<commit_message>
Update Tp1 -RPC - Galvan, Bustos, Rivera, Báez, Galarza.docx
</commit_message>
<xml_diff>
--- a/Tp1 -RPC - Galvan, Bustos, Rivera, Báez, Galarza.docx
+++ b/Tp1 -RPC - Galvan, Bustos, Rivera, Báez, Galarza.docx
@@ -364,45 +364,7 @@
           <w:szCs w:val="24"/>
           <w:lang w:val="es-MX"/>
         </w:rPr>
-        <w:t xml:space="preserve"> Diego Andrés </w:t>
-      </w:r>
-      <w:proofErr w:type="gramStart"/>
-      <w:r>
-        <w:rPr>
-          <w:rFonts w:ascii="Times New Roman" w:hAnsi="Times New Roman" w:cs="Times New Roman"/>
-          <w:sz w:val="24"/>
-          <w:szCs w:val="24"/>
-          <w:lang w:val="es-MX"/>
-        </w:rPr>
-        <w:t>Azcurra </w:t>
-      </w:r>
-      <w:r>
-        <w:rPr>
-          <w:rFonts w:ascii="Times New Roman" w:hAnsi="Times New Roman" w:cs="Times New Roman"/>
-          <w:sz w:val="24"/>
-          <w:szCs w:val="24"/>
-          <w:lang w:val="es-MX"/>
-        </w:rPr>
-        <w:t>,</w:t>
-      </w:r>
-      <w:proofErr w:type="gramEnd"/>
-      <w:r>
-        <w:rPr>
-          <w:rFonts w:ascii="Times New Roman" w:hAnsi="Times New Roman" w:cs="Times New Roman"/>
-          <w:sz w:val="24"/>
-          <w:szCs w:val="24"/>
-          <w:lang w:val="es-MX"/>
-        </w:rPr>
-        <w:t xml:space="preserve"> </w:t>
-      </w:r>
-      <w:r>
-        <w:rPr>
-          <w:rFonts w:ascii="Times New Roman" w:hAnsi="Times New Roman" w:cs="Times New Roman"/>
-          <w:sz w:val="24"/>
-          <w:szCs w:val="24"/>
-          <w:lang w:val="es-MX"/>
-        </w:rPr>
-        <w:t>Lic. Marcos Amaro</w:t>
+        <w:t> Diego Andrés Azcurra , Lic. Marcos Amaro</w:t>
       </w:r>
       <w:r>
         <w:rPr>
@@ -738,21 +700,8 @@
           <w:lang w:val="es-MX"/>
         </w:rPr>
         <w:tab/>
-        <w:t xml:space="preserve">1.1. </w:t>
-      </w:r>
-      <w:proofErr w:type="gramStart"/>
-      <w:r>
-        <w:rPr>
-          <w:rFonts w:ascii="Times New Roman" w:hAnsi="Times New Roman" w:cs="Times New Roman"/>
-          <w:i/>
-          <w:iCs/>
-          <w:sz w:val="28"/>
-          <w:szCs w:val="28"/>
-          <w:lang w:val="es-MX"/>
-        </w:rPr>
-        <w:t>Enunciado</w:t>
-      </w:r>
-      <w:proofErr w:type="gramEnd"/>
+        <w:t>1.1. Enunciado</w:t>
+      </w:r>
     </w:p>
     <w:p>
       <w:pPr>
@@ -777,21 +726,8 @@
           <w:lang w:val="es-MX"/>
         </w:rPr>
         <w:tab/>
-        <w:t xml:space="preserve">1.2. </w:t>
-      </w:r>
-      <w:proofErr w:type="gramStart"/>
-      <w:r>
-        <w:rPr>
-          <w:rFonts w:ascii="Times New Roman" w:hAnsi="Times New Roman" w:cs="Times New Roman"/>
-          <w:i/>
-          <w:iCs/>
-          <w:sz w:val="28"/>
-          <w:szCs w:val="28"/>
-          <w:lang w:val="es-MX"/>
-        </w:rPr>
-        <w:t>Requerimientos</w:t>
-      </w:r>
-      <w:proofErr w:type="gramEnd"/>
+        <w:t>1.2. Requerimientos</w:t>
+      </w:r>
     </w:p>
     <w:p>
       <w:pPr>
@@ -1019,29 +955,7 @@
           <w:szCs w:val="28"/>
           <w:lang w:val="es-MX"/>
         </w:rPr>
-        <w:t>5.</w:t>
-      </w:r>
-      <w:r>
-        <w:rPr>
-          <w:rFonts w:ascii="Times New Roman" w:hAnsi="Times New Roman" w:cs="Times New Roman"/>
-          <w:i/>
-          <w:iCs/>
-          <w:sz w:val="28"/>
-          <w:szCs w:val="28"/>
-          <w:lang w:val="es-MX"/>
-        </w:rPr>
-        <w:t>2</w:t>
-      </w:r>
-      <w:r>
-        <w:rPr>
-          <w:rFonts w:ascii="Times New Roman" w:hAnsi="Times New Roman" w:cs="Times New Roman"/>
-          <w:i/>
-          <w:iCs/>
-          <w:sz w:val="28"/>
-          <w:szCs w:val="28"/>
-          <w:lang w:val="es-MX"/>
-        </w:rPr>
-        <w:t xml:space="preserve">. </w:t>
+        <w:t xml:space="preserve">5.2. </w:t>
       </w:r>
       <w:r>
         <w:rPr>
@@ -1078,29 +992,7 @@
           <w:szCs w:val="28"/>
           <w:lang w:val="es-MX"/>
         </w:rPr>
-        <w:t>5.</w:t>
-      </w:r>
-      <w:r>
-        <w:rPr>
-          <w:rFonts w:ascii="Times New Roman" w:hAnsi="Times New Roman" w:cs="Times New Roman"/>
-          <w:i/>
-          <w:iCs/>
-          <w:sz w:val="28"/>
-          <w:szCs w:val="28"/>
-          <w:lang w:val="es-MX"/>
-        </w:rPr>
-        <w:t>3</w:t>
-      </w:r>
-      <w:r>
-        <w:rPr>
-          <w:rFonts w:ascii="Times New Roman" w:hAnsi="Times New Roman" w:cs="Times New Roman"/>
-          <w:i/>
-          <w:iCs/>
-          <w:sz w:val="28"/>
-          <w:szCs w:val="28"/>
-          <w:lang w:val="es-MX"/>
-        </w:rPr>
-        <w:t xml:space="preserve">. </w:t>
+        <w:t xml:space="preserve">5.3. </w:t>
       </w:r>
       <w:r>
         <w:rPr>
@@ -1137,64 +1029,18 @@
           <w:szCs w:val="28"/>
           <w:lang w:val="es-MX"/>
         </w:rPr>
-        <w:t>5.</w:t>
-      </w:r>
-      <w:r>
-        <w:rPr>
-          <w:rFonts w:ascii="Times New Roman" w:hAnsi="Times New Roman" w:cs="Times New Roman"/>
-          <w:i/>
-          <w:iCs/>
-          <w:sz w:val="28"/>
-          <w:szCs w:val="28"/>
-          <w:lang w:val="es-MX"/>
-        </w:rPr>
-        <w:t>4</w:t>
-      </w:r>
-      <w:r>
-        <w:rPr>
-          <w:rFonts w:ascii="Times New Roman" w:hAnsi="Times New Roman" w:cs="Times New Roman"/>
-          <w:i/>
-          <w:iCs/>
-          <w:sz w:val="28"/>
-          <w:szCs w:val="28"/>
-          <w:lang w:val="es-MX"/>
-        </w:rPr>
-        <w:t>.</w:t>
-      </w:r>
-      <w:r>
-        <w:rPr>
-          <w:rFonts w:ascii="Times New Roman" w:hAnsi="Times New Roman" w:cs="Times New Roman"/>
-          <w:i/>
-          <w:iCs/>
-          <w:sz w:val="28"/>
-          <w:szCs w:val="28"/>
-          <w:lang w:val="es-MX"/>
-        </w:rPr>
-        <w:t xml:space="preserve"> </w:t>
-      </w:r>
-      <w:proofErr w:type="gramStart"/>
-      <w:r>
-        <w:rPr>
-          <w:rFonts w:ascii="Times New Roman" w:hAnsi="Times New Roman" w:cs="Times New Roman"/>
-          <w:i/>
-          <w:iCs/>
-          <w:sz w:val="28"/>
-          <w:szCs w:val="28"/>
-          <w:lang w:val="es-MX"/>
-        </w:rPr>
-        <w:t>Listar</w:t>
-      </w:r>
-      <w:proofErr w:type="gramEnd"/>
-      <w:r>
-        <w:rPr>
-          <w:rFonts w:ascii="Times New Roman" w:hAnsi="Times New Roman" w:cs="Times New Roman"/>
-          <w:i/>
-          <w:iCs/>
-          <w:sz w:val="28"/>
-          <w:szCs w:val="28"/>
-          <w:lang w:val="es-MX"/>
-        </w:rPr>
-        <w:t xml:space="preserve"> todos los medicamentos cuyo tipo sea “aerosol”. </w:t>
+        <w:t xml:space="preserve">5.4. </w:t>
+      </w:r>
+      <w:r>
+        <w:rPr>
+          <w:rFonts w:ascii="Times New Roman" w:hAnsi="Times New Roman" w:cs="Times New Roman"/>
+          <w:i/>
+          <w:iCs/>
+          <w:sz w:val="28"/>
+          <w:szCs w:val="28"/>
+          <w:lang w:val="es-MX"/>
+        </w:rPr>
+        <w:t xml:space="preserve">Listar todos los medicamentos cuyo tipo sea “aerosol”. </w:t>
       </w:r>
     </w:p>
     <w:p>
@@ -1220,40 +1066,7 @@
           <w:szCs w:val="28"/>
           <w:lang w:val="es-MX"/>
         </w:rPr>
-        <w:t>5.</w:t>
-      </w:r>
-      <w:r>
-        <w:rPr>
-          <w:rFonts w:ascii="Times New Roman" w:hAnsi="Times New Roman" w:cs="Times New Roman"/>
-          <w:i/>
-          <w:iCs/>
-          <w:sz w:val="28"/>
-          <w:szCs w:val="28"/>
-          <w:lang w:val="es-MX"/>
-        </w:rPr>
-        <w:t>5</w:t>
-      </w:r>
-      <w:r>
-        <w:rPr>
-          <w:rFonts w:ascii="Times New Roman" w:hAnsi="Times New Roman" w:cs="Times New Roman"/>
-          <w:i/>
-          <w:iCs/>
-          <w:sz w:val="28"/>
-          <w:szCs w:val="28"/>
-          <w:lang w:val="es-MX"/>
-        </w:rPr>
-        <w:t>.</w:t>
-      </w:r>
-      <w:r>
-        <w:rPr>
-          <w:rFonts w:ascii="Times New Roman" w:hAnsi="Times New Roman" w:cs="Times New Roman"/>
-          <w:i/>
-          <w:iCs/>
-          <w:sz w:val="28"/>
-          <w:szCs w:val="28"/>
-          <w:lang w:val="es-MX"/>
-        </w:rPr>
-        <w:t xml:space="preserve"> </w:t>
+        <w:t xml:space="preserve">5.5. </w:t>
       </w:r>
       <w:r>
         <w:rPr>
@@ -1290,29 +1103,7 @@
           <w:szCs w:val="28"/>
           <w:lang w:val="es-MX"/>
         </w:rPr>
-        <w:t>5.</w:t>
-      </w:r>
-      <w:r>
-        <w:rPr>
-          <w:rFonts w:ascii="Times New Roman" w:hAnsi="Times New Roman" w:cs="Times New Roman"/>
-          <w:i/>
-          <w:iCs/>
-          <w:sz w:val="28"/>
-          <w:szCs w:val="28"/>
-          <w:lang w:val="es-MX"/>
-        </w:rPr>
-        <w:t>6</w:t>
-      </w:r>
-      <w:r>
-        <w:rPr>
-          <w:rFonts w:ascii="Times New Roman" w:hAnsi="Times New Roman" w:cs="Times New Roman"/>
-          <w:i/>
-          <w:iCs/>
-          <w:sz w:val="28"/>
-          <w:szCs w:val="28"/>
-          <w:lang w:val="es-MX"/>
-        </w:rPr>
-        <w:t xml:space="preserve">. </w:t>
+        <w:t xml:space="preserve">5.6. </w:t>
       </w:r>
       <w:r>
         <w:rPr>
@@ -1349,40 +1140,7 @@
           <w:szCs w:val="28"/>
           <w:lang w:val="es-MX"/>
         </w:rPr>
-        <w:t>5.</w:t>
-      </w:r>
-      <w:r>
-        <w:rPr>
-          <w:rFonts w:ascii="Times New Roman" w:hAnsi="Times New Roman" w:cs="Times New Roman"/>
-          <w:i/>
-          <w:iCs/>
-          <w:sz w:val="28"/>
-          <w:szCs w:val="28"/>
-          <w:lang w:val="es-MX"/>
-        </w:rPr>
-        <w:t>7</w:t>
-      </w:r>
-      <w:r>
-        <w:rPr>
-          <w:rFonts w:ascii="Times New Roman" w:hAnsi="Times New Roman" w:cs="Times New Roman"/>
-          <w:i/>
-          <w:iCs/>
-          <w:sz w:val="28"/>
-          <w:szCs w:val="28"/>
-          <w:lang w:val="es-MX"/>
-        </w:rPr>
-        <w:t>.</w:t>
-      </w:r>
-      <w:r>
-        <w:rPr>
-          <w:rFonts w:ascii="Times New Roman" w:hAnsi="Times New Roman" w:cs="Times New Roman"/>
-          <w:i/>
-          <w:iCs/>
-          <w:sz w:val="28"/>
-          <w:szCs w:val="28"/>
-          <w:lang w:val="es-MX"/>
-        </w:rPr>
-        <w:t xml:space="preserve"> </w:t>
+        <w:t xml:space="preserve">5.7. </w:t>
       </w:r>
       <w:r>
         <w:rPr>
@@ -2355,18 +2113,7 @@
           <w:lang w:val="es-MX"/>
         </w:rPr>
         <w:lastRenderedPageBreak/>
-        <w:t>2</w:t>
-      </w:r>
-      <w:r>
-        <w:rPr>
-          <w:rFonts w:ascii="Times New Roman" w:hAnsi="Times New Roman" w:cs="Times New Roman"/>
-          <w:b/>
-          <w:bCs/>
-          <w:sz w:val="32"/>
-          <w:szCs w:val="32"/>
-          <w:lang w:val="es-MX"/>
-        </w:rPr>
-        <w:t xml:space="preserve">. </w:t>
+        <w:t xml:space="preserve">2. </w:t>
       </w:r>
       <w:r>
         <w:rPr>
@@ -2524,25 +2271,7 @@
           <w:szCs w:val="24"/>
           <w:lang w:val="es-MX"/>
         </w:rPr>
-        <w:t xml:space="preserve">Desarrollo de la documentación, </w:t>
-      </w:r>
-      <w:r>
-        <w:rPr>
-          <w:rFonts w:ascii="Times New Roman" w:hAnsi="Times New Roman" w:cs="Times New Roman"/>
-          <w:sz w:val="24"/>
-          <w:szCs w:val="24"/>
-          <w:lang w:val="es-MX"/>
-        </w:rPr>
-        <w:t>investigación del</w:t>
-      </w:r>
-      <w:r>
-        <w:rPr>
-          <w:rFonts w:ascii="Times New Roman" w:hAnsi="Times New Roman" w:cs="Times New Roman"/>
-          <w:sz w:val="24"/>
-          <w:szCs w:val="24"/>
-          <w:lang w:val="es-MX"/>
-        </w:rPr>
-        <w:t xml:space="preserve"> cliente y servidor.</w:t>
+        <w:t>Desarrollo de la documentación, investigación del cliente y servidor.</w:t>
       </w:r>
     </w:p>
     <w:p>
@@ -2660,34 +2389,7 @@
           <w:szCs w:val="24"/>
           <w:lang w:val="es-MX"/>
         </w:rPr>
-        <w:t>Desarrollo de la documentación,</w:t>
-      </w:r>
-      <w:r>
-        <w:rPr>
-          <w:rFonts w:ascii="Times New Roman" w:hAnsi="Times New Roman" w:cs="Times New Roman"/>
-          <w:sz w:val="24"/>
-          <w:szCs w:val="24"/>
-          <w:lang w:val="es-MX"/>
-        </w:rPr>
-        <w:t xml:space="preserve"> </w:t>
-      </w:r>
-      <w:r>
-        <w:rPr>
-          <w:rFonts w:ascii="Times New Roman" w:hAnsi="Times New Roman" w:cs="Times New Roman"/>
-          <w:sz w:val="24"/>
-          <w:szCs w:val="24"/>
-          <w:lang w:val="es-MX"/>
-        </w:rPr>
-        <w:t>investigación y desarrollo del cliente</w:t>
-      </w:r>
-      <w:r>
-        <w:rPr>
-          <w:rFonts w:ascii="Times New Roman" w:hAnsi="Times New Roman" w:cs="Times New Roman"/>
-          <w:sz w:val="24"/>
-          <w:szCs w:val="24"/>
-          <w:lang w:val="es-MX"/>
-        </w:rPr>
-        <w:t xml:space="preserve"> y servidor.</w:t>
+        <w:t>Desarrollo de la documentación, investigación y desarrollo del cliente y servidor.</w:t>
       </w:r>
     </w:p>
     <w:p>
@@ -2746,130 +2448,7 @@
           <w:szCs w:val="24"/>
           <w:lang w:val="es-MX"/>
         </w:rPr>
-        <w:t xml:space="preserve">Desarrollo de la documentación, investigación y desarrollo del </w:t>
-      </w:r>
-      <w:r>
-        <w:rPr>
-          <w:rFonts w:ascii="Times New Roman" w:hAnsi="Times New Roman" w:cs="Times New Roman"/>
-          <w:sz w:val="24"/>
-          <w:szCs w:val="24"/>
-          <w:lang w:val="es-MX"/>
-        </w:rPr>
-        <w:t>servidor</w:t>
-      </w:r>
-      <w:r>
-        <w:rPr>
-          <w:rFonts w:ascii="Times New Roman" w:hAnsi="Times New Roman" w:cs="Times New Roman"/>
-          <w:sz w:val="24"/>
-          <w:szCs w:val="24"/>
-          <w:lang w:val="es-MX"/>
-        </w:rPr>
-        <w:t>.</w:t>
-      </w:r>
-    </w:p>
-    <w:p>
-      <w:pPr>
-        <w:spacing w:line="360" w:lineRule="auto"/>
-        <w:jc w:val="both"/>
-        <w:rPr>
-          <w:rFonts w:ascii="Times New Roman" w:hAnsi="Times New Roman" w:cs="Times New Roman"/>
-          <w:sz w:val="24"/>
-          <w:szCs w:val="24"/>
-          <w:lang w:val="es-MX"/>
-        </w:rPr>
-      </w:pPr>
-      <w:r>
-        <w:rPr>
-          <w:rFonts w:ascii="Times New Roman" w:hAnsi="Times New Roman" w:cs="Times New Roman"/>
-          <w:sz w:val="24"/>
-          <w:szCs w:val="24"/>
-          <w:lang w:val="es-MX"/>
-        </w:rPr>
-        <w:t>Tp1 -RPC - Galvan,</w:t>
-      </w:r>
-      <w:r>
-        <w:rPr>
-          <w:rFonts w:ascii="Times New Roman" w:hAnsi="Times New Roman" w:cs="Times New Roman"/>
-          <w:sz w:val="24"/>
-          <w:szCs w:val="24"/>
-          <w:lang w:val="es-MX"/>
-        </w:rPr>
-        <w:t xml:space="preserve"> </w:t>
-      </w:r>
-      <w:r>
-        <w:rPr>
-          <w:rFonts w:ascii="Times New Roman" w:hAnsi="Times New Roman" w:cs="Times New Roman"/>
-          <w:sz w:val="24"/>
-          <w:szCs w:val="24"/>
-          <w:lang w:val="es-MX"/>
-        </w:rPr>
-        <w:t>Bustos,</w:t>
-      </w:r>
-      <w:r>
-        <w:rPr>
-          <w:rFonts w:ascii="Times New Roman" w:hAnsi="Times New Roman" w:cs="Times New Roman"/>
-          <w:sz w:val="24"/>
-          <w:szCs w:val="24"/>
-          <w:lang w:val="es-MX"/>
-        </w:rPr>
-        <w:t xml:space="preserve"> </w:t>
-      </w:r>
-      <w:r>
-        <w:rPr>
-          <w:rFonts w:ascii="Times New Roman" w:hAnsi="Times New Roman" w:cs="Times New Roman"/>
-          <w:sz w:val="24"/>
-          <w:szCs w:val="24"/>
-          <w:lang w:val="es-MX"/>
-        </w:rPr>
-        <w:t>Rivera</w:t>
-      </w:r>
-      <w:r>
-        <w:rPr>
-          <w:rFonts w:ascii="Times New Roman" w:hAnsi="Times New Roman" w:cs="Times New Roman"/>
-          <w:sz w:val="24"/>
-          <w:szCs w:val="24"/>
-          <w:lang w:val="es-MX"/>
-        </w:rPr>
-        <w:t>,</w:t>
-      </w:r>
-      <w:r>
-        <w:rPr>
-          <w:lang w:val="es-MX"/>
-        </w:rPr>
-        <w:t xml:space="preserve"> </w:t>
-      </w:r>
-      <w:r>
-        <w:rPr>
-          <w:rFonts w:ascii="Times New Roman" w:hAnsi="Times New Roman" w:cs="Times New Roman"/>
-          <w:sz w:val="24"/>
-          <w:szCs w:val="24"/>
-          <w:lang w:val="es-MX"/>
-        </w:rPr>
-        <w:t>Báez</w:t>
-      </w:r>
-      <w:r>
-        <w:rPr>
-          <w:rFonts w:ascii="Times New Roman" w:hAnsi="Times New Roman" w:cs="Times New Roman"/>
-          <w:sz w:val="24"/>
-          <w:szCs w:val="24"/>
-          <w:lang w:val="es-MX"/>
-        </w:rPr>
-        <w:t>,</w:t>
-      </w:r>
-      <w:r>
-        <w:rPr>
-          <w:lang w:val="es-MX"/>
-        </w:rPr>
-        <w:t xml:space="preserve"> </w:t>
-      </w:r>
-      <w:r>
-        <w:rPr>
-          <w:rFonts w:ascii="Times New Roman" w:hAnsi="Times New Roman" w:cs="Times New Roman"/>
-          <w:sz w:val="24"/>
-          <w:szCs w:val="24"/>
-          <w:lang w:val="es-MX"/>
-        </w:rPr>
-        <w:t>Galarza</w:t>
+        <w:t>Desarrollo de la documentación, investigación y desarrollo del servidor.</w:t>
       </w:r>
     </w:p>
     <w:p>
@@ -3108,6 +2687,7 @@
           <w:szCs w:val="32"/>
           <w:lang w:val="es-MX"/>
         </w:rPr>
+        <w:lastRenderedPageBreak/>
         <w:t>4</w:t>
       </w:r>
       <w:r>
@@ -3389,18 +2969,7 @@
           <w:szCs w:val="28"/>
           <w:lang w:val="es-MX"/>
         </w:rPr>
-        <w:t>5.1</w:t>
-      </w:r>
-      <w:r>
-        <w:rPr>
-          <w:rFonts w:ascii="Times New Roman" w:hAnsi="Times New Roman" w:cs="Times New Roman"/>
-          <w:i/>
-          <w:iCs/>
-          <w:sz w:val="28"/>
-          <w:szCs w:val="28"/>
-          <w:lang w:val="es-MX"/>
-        </w:rPr>
-        <w:t>.</w:t>
+        <w:t>5.1.</w:t>
       </w:r>
       <w:r>
         <w:rPr>
@@ -3484,6 +3053,7 @@
           <w:szCs w:val="28"/>
           <w:lang w:val="es-MX"/>
         </w:rPr>
+        <w:lastRenderedPageBreak/>
         <w:t>5</w:t>
       </w:r>
       <w:r>
@@ -3590,18 +3160,7 @@
           <w:szCs w:val="28"/>
           <w:lang w:val="es-MX"/>
         </w:rPr>
-        <w:t>5.3</w:t>
-      </w:r>
-      <w:r>
-        <w:rPr>
-          <w:rFonts w:ascii="Times New Roman" w:hAnsi="Times New Roman" w:cs="Times New Roman"/>
-          <w:i/>
-          <w:iCs/>
-          <w:sz w:val="28"/>
-          <w:szCs w:val="28"/>
-          <w:lang w:val="es-MX"/>
-        </w:rPr>
-        <w:t>.</w:t>
+        <w:t>5.3.</w:t>
       </w:r>
       <w:r>
         <w:rPr>
@@ -3696,18 +3255,7 @@
           <w:szCs w:val="28"/>
           <w:lang w:val="es-MX"/>
         </w:rPr>
-        <w:t>5.4</w:t>
-      </w:r>
-      <w:r>
-        <w:rPr>
-          <w:rFonts w:ascii="Times New Roman" w:hAnsi="Times New Roman" w:cs="Times New Roman"/>
-          <w:i/>
-          <w:iCs/>
-          <w:sz w:val="28"/>
-          <w:szCs w:val="28"/>
-          <w:lang w:val="es-MX"/>
-        </w:rPr>
-        <w:t>.</w:t>
+        <w:t>5.4.</w:t>
       </w:r>
       <w:r>
         <w:rPr>
@@ -3802,18 +3350,7 @@
           <w:szCs w:val="28"/>
           <w:lang w:val="es-MX"/>
         </w:rPr>
-        <w:t>5.5</w:t>
-      </w:r>
-      <w:r>
-        <w:rPr>
-          <w:rFonts w:ascii="Times New Roman" w:hAnsi="Times New Roman" w:cs="Times New Roman"/>
-          <w:i/>
-          <w:iCs/>
-          <w:sz w:val="28"/>
-          <w:szCs w:val="28"/>
-          <w:lang w:val="es-MX"/>
-        </w:rPr>
-        <w:t>.</w:t>
+        <w:t>5.5.</w:t>
       </w:r>
       <w:r>
         <w:rPr>
@@ -3908,18 +3445,7 @@
           <w:szCs w:val="28"/>
           <w:lang w:val="es-MX"/>
         </w:rPr>
-        <w:t>5.6</w:t>
-      </w:r>
-      <w:r>
-        <w:rPr>
-          <w:rFonts w:ascii="Times New Roman" w:hAnsi="Times New Roman" w:cs="Times New Roman"/>
-          <w:i/>
-          <w:iCs/>
-          <w:sz w:val="28"/>
-          <w:szCs w:val="28"/>
-          <w:lang w:val="es-MX"/>
-        </w:rPr>
-        <w:t>.</w:t>
+        <w:t>5.6.</w:t>
       </w:r>
       <w:r>
         <w:rPr>
@@ -4014,61 +3540,50 @@
           <w:szCs w:val="28"/>
           <w:lang w:val="es-MX"/>
         </w:rPr>
+        <w:t>5.6.</w:t>
+      </w:r>
+      <w:r>
+        <w:rPr>
+          <w:rFonts w:ascii="Times New Roman" w:hAnsi="Times New Roman" w:cs="Times New Roman"/>
+          <w:i/>
+          <w:iCs/>
+          <w:sz w:val="28"/>
+          <w:szCs w:val="28"/>
+          <w:lang w:val="es-MX"/>
+        </w:rPr>
+        <w:t xml:space="preserve"> </w:t>
+      </w:r>
+      <w:r>
+        <w:rPr>
+          <w:rFonts w:ascii="Times New Roman" w:hAnsi="Times New Roman" w:cs="Times New Roman"/>
+          <w:i/>
+          <w:iCs/>
+          <w:sz w:val="28"/>
+          <w:szCs w:val="28"/>
+          <w:lang w:val="es-MX"/>
+        </w:rPr>
+        <w:t>Devolver “true” o “false” si el dígito verificador es correcto.</w:t>
+      </w:r>
+    </w:p>
+    <w:p>
+      <w:pPr>
+        <w:spacing w:line="360" w:lineRule="auto"/>
+        <w:jc w:val="both"/>
+        <w:rPr>
+          <w:rFonts w:ascii="Times New Roman" w:hAnsi="Times New Roman" w:cs="Times New Roman"/>
+          <w:sz w:val="24"/>
+          <w:szCs w:val="24"/>
+          <w:lang w:val="es-MX"/>
+        </w:rPr>
+      </w:pPr>
+      <w:r>
+        <w:rPr>
+          <w:rFonts w:ascii="Times New Roman" w:hAnsi="Times New Roman" w:cs="Times New Roman"/>
+          <w:sz w:val="24"/>
+          <w:szCs w:val="24"/>
+          <w:lang w:val="es-MX"/>
+        </w:rPr>
         <w:lastRenderedPageBreak/>
-        <w:t>5.6</w:t>
-      </w:r>
-      <w:r>
-        <w:rPr>
-          <w:rFonts w:ascii="Times New Roman" w:hAnsi="Times New Roman" w:cs="Times New Roman"/>
-          <w:i/>
-          <w:iCs/>
-          <w:sz w:val="28"/>
-          <w:szCs w:val="28"/>
-          <w:lang w:val="es-MX"/>
-        </w:rPr>
-        <w:t>.</w:t>
-      </w:r>
-      <w:r>
-        <w:rPr>
-          <w:rFonts w:ascii="Times New Roman" w:hAnsi="Times New Roman" w:cs="Times New Roman"/>
-          <w:i/>
-          <w:iCs/>
-          <w:sz w:val="28"/>
-          <w:szCs w:val="28"/>
-          <w:lang w:val="es-MX"/>
-        </w:rPr>
-        <w:t xml:space="preserve"> </w:t>
-      </w:r>
-      <w:r>
-        <w:rPr>
-          <w:rFonts w:ascii="Times New Roman" w:hAnsi="Times New Roman" w:cs="Times New Roman"/>
-          <w:i/>
-          <w:iCs/>
-          <w:sz w:val="28"/>
-          <w:szCs w:val="28"/>
-          <w:lang w:val="es-MX"/>
-        </w:rPr>
-        <w:t>Devolver “true” o “false” si el dígito verificador es correcto.</w:t>
-      </w:r>
-    </w:p>
-    <w:p>
-      <w:pPr>
-        <w:spacing w:line="360" w:lineRule="auto"/>
-        <w:jc w:val="both"/>
-        <w:rPr>
-          <w:rFonts w:ascii="Times New Roman" w:hAnsi="Times New Roman" w:cs="Times New Roman"/>
-          <w:sz w:val="24"/>
-          <w:szCs w:val="24"/>
-          <w:lang w:val="es-MX"/>
-        </w:rPr>
-      </w:pPr>
-      <w:r>
-        <w:rPr>
-          <w:rFonts w:ascii="Times New Roman" w:hAnsi="Times New Roman" w:cs="Times New Roman"/>
-          <w:sz w:val="24"/>
-          <w:szCs w:val="24"/>
-          <w:lang w:val="es-MX"/>
-        </w:rPr>
         <w:t>Texto</w:t>
       </w:r>
     </w:p>
@@ -5102,6 +4617,7 @@
   <w:style w:type="character" w:default="1" w:styleId="Fuentedeprrafopredeter">
     <w:name w:val="Default Paragraph Font"/>
     <w:uiPriority w:val="1"/>
+    <w:semiHidden/>
     <w:unhideWhenUsed/>
   </w:style>
   <w:style w:type="table" w:default="1" w:styleId="Tablanormal">

</xml_diff>